<commit_message>
Slight Change to Hierarchical Design Tutorial Sheet
</commit_message>
<xml_diff>
--- a/TempestBoards/Acoustics/LTSpice/Hierarchical Design Tutorial.docx
+++ b/TempestBoards/Acoustics/LTSpice/Hierarchical Design Tutorial.docx
@@ -11,10 +11,7 @@
         </w:numPr>
       </w:pPr>
       <w:r>
-        <w:t>Open your circuit</w:t>
-      </w:r>
-      <w:r>
-        <w:t xml:space="preserve"> schematic</w:t>
+        <w:t>Move your circuit schematic to this folder</w:t>
       </w:r>
     </w:p>
     <w:p>
@@ -26,6 +23,21 @@
         </w:numPr>
       </w:pPr>
       <w:r>
+        <w:t>Open your</w:t>
+      </w:r>
+      <w:r>
+        <w:t xml:space="preserve"> schematic</w:t>
+      </w:r>
+    </w:p>
+    <w:p>
+      <w:pPr>
+        <w:pStyle w:val="ListParagraph"/>
+        <w:numPr>
+          <w:ilvl w:val="0"/>
+          <w:numId w:val="1"/>
+        </w:numPr>
+      </w:pPr>
+      <w:r>
         <w:t>Create Net Labels for any desired Connections</w:t>
       </w:r>
     </w:p>
@@ -47,9 +59,9 @@
           <w:noProof/>
         </w:rPr>
         <w:drawing>
-          <wp:inline distT="0" distB="0" distL="0" distR="0" wp14:anchorId="2FFA1FF8" wp14:editId="4D056E4F">
-            <wp:extent cx="1600200" cy="1716343"/>
-            <wp:effectExtent l="0" t="0" r="0" b="0"/>
+          <wp:inline distT="0" distB="0" distL="0" distR="0" wp14:anchorId="2FFA1FF8" wp14:editId="474E2760">
+            <wp:extent cx="1485995" cy="1593850"/>
+            <wp:effectExtent l="0" t="0" r="0" b="6350"/>
             <wp:docPr id="591550916" name="Picture 1"/>
             <wp:cNvGraphicFramePr>
               <a:graphicFrameLocks xmlns:a="http://schemas.openxmlformats.org/drawingml/2006/main" noChangeAspect="1"/>
@@ -79,7 +91,7 @@
                   <pic:spPr bwMode="auto">
                     <a:xfrm>
                       <a:off x="0" y="0"/>
-                      <a:ext cx="1613266" cy="1730358"/>
+                      <a:ext cx="1502241" cy="1611275"/>
                     </a:xfrm>
                     <a:prstGeom prst="rect">
                       <a:avLst/>

</xml_diff>